<commit_message>
Change database docs and add frontend and backend base
</commit_message>
<xml_diff>
--- a/Dokumentacija/ostala_dokumentacija/pregled slicnih aplikacija.docx
+++ b/Dokumentacija/ostala_dokumentacija/pregled slicnih aplikacija.docx
@@ -26,21 +26,17 @@
       <w:r>
         <w:t xml:space="preserve">Freelancer.com je poznata aplikacija koja povezuje </w:t>
       </w:r>
-      <w:proofErr w:type="spellStart"/>
-      <w:r>
-        <w:t>freelancer</w:t>
-      </w:r>
-      <w:proofErr w:type="spellEnd"/>
-      <w:r>
-        <w:t xml:space="preserve">-e sa raznim sposobnostima sa klijentima. Prvotno je orijentirana prema poslovima iz informatičke industrije no nudi i druge mogućnosti kao ilustriranje raznih predmeta, pisanje tekstova ili prevođenje. Početna stranica sadrži  zaglavlje gdje je moguće odabrati između zapošljavanja nekoga ili pronalaženja postojećih poslova. Profili </w:t>
-      </w:r>
-      <w:proofErr w:type="spellStart"/>
-      <w:r>
-        <w:t>freelancer</w:t>
-      </w:r>
-      <w:proofErr w:type="spellEnd"/>
-      <w:r>
-        <w:t>-a sadrže njihove portfelje te razne statistike prošlih poslova koje su korisne klijentima. Otvoreni poslovi sadrže sve potrebne informacije i detalje o poslu te postoji mogućnost natjecanja za taj posao.</w:t>
+      <w:r>
+        <w:t>slobodnjake</w:t>
+      </w:r>
+      <w:r>
+        <w:t xml:space="preserve"> sa raznim sposobnostima sa klijentima. Prvotno je orijentirana prema poslovima iz informatičke industrije no nudi i druge mogućnosti kao ilustriranje raznih predmeta, pisanje tekstova ili prevođenje. Početna stranica sadrži  zaglavlje gdje je moguće odabrati između zapošljavanja nekoga ili pronalaženja postojećih poslova. Profili</w:t>
+      </w:r>
+      <w:r>
+        <w:t xml:space="preserve"> slobodnjaka</w:t>
+      </w:r>
+      <w:r>
+        <w:t xml:space="preserve"> sadrže njihove portfelje te razne statistike prošlih poslova koje su korisne klijentima. Otvoreni poslovi sadrže sve potrebne informacije i detalje o poslu te postoji mogućnost natjecanja za taj posao.</w:t>
       </w:r>
     </w:p>
     <w:p>
@@ -66,61 +62,55 @@
       <w:r>
         <w:t xml:space="preserve"> je jedna od najpoznatijih platformi za </w:t>
       </w:r>
+      <w:r>
+        <w:t>slobodnjake</w:t>
+      </w:r>
+      <w:r>
+        <w:t xml:space="preserve"> u raznim industrijama, uključujući IT sektor. Omogućava povezivanje klijenata i </w:t>
+      </w:r>
+      <w:r>
+        <w:t>slobodnjaka</w:t>
+      </w:r>
+      <w:r>
+        <w:t xml:space="preserve"> putem oglasa za projekte ili dugoročnih ugovora. Slično kao </w:t>
+      </w:r>
       <w:proofErr w:type="spellStart"/>
       <w:r>
-        <w:t>freelancere</w:t>
+        <w:t>Freelancer</w:t>
       </w:r>
       <w:proofErr w:type="spellEnd"/>
       <w:r>
-        <w:t xml:space="preserve"> u raznim industrijama, uključujući IT sektor. Omogućava povezivanje klijenata i </w:t>
+        <w:t xml:space="preserve">, </w:t>
       </w:r>
       <w:proofErr w:type="spellStart"/>
       <w:r>
-        <w:t>freelancera</w:t>
+        <w:t>Upwork</w:t>
       </w:r>
       <w:proofErr w:type="spellEnd"/>
       <w:r>
-        <w:t xml:space="preserve"> putem oglasa za projekte ili dugoročnih ugovora. Slično kao </w:t>
+        <w:t xml:space="preserve"> je prvotno orijentiran prema informatičkim poslovima no ovdje postoje i poslovi iz industrije prodaje i marketinga te korisničke podrške. </w:t>
       </w:r>
       <w:proofErr w:type="spellStart"/>
       <w:r>
-        <w:t>Freelancer</w:t>
+        <w:t>Upwork</w:t>
       </w:r>
       <w:proofErr w:type="spellEnd"/>
       <w:r>
-        <w:t xml:space="preserve">, </w:t>
+        <w:t xml:space="preserve"> također sadrži zaglavlje kroz koje je moguće odabrati </w:t>
       </w:r>
       <w:proofErr w:type="spellStart"/>
       <w:r>
-        <w:t>Upwork</w:t>
+        <w:t>pronalak</w:t>
       </w:r>
       <w:proofErr w:type="spellEnd"/>
       <w:r>
-        <w:t xml:space="preserve"> je prvotno orijentiran prema informatičkim poslovima no ovdje postoje i poslovi iz industrije prodaje i marketinga te korisničke podrške. </w:t>
-      </w:r>
-      <w:proofErr w:type="spellStart"/>
-      <w:r>
-        <w:t>Upwork</w:t>
-      </w:r>
-      <w:proofErr w:type="spellEnd"/>
-      <w:r>
-        <w:t xml:space="preserve"> također sadrži zaglavlje kroz koje je moguće odabrati </w:t>
-      </w:r>
-      <w:proofErr w:type="spellStart"/>
-      <w:r>
-        <w:t>pronalak</w:t>
-      </w:r>
-      <w:proofErr w:type="spellEnd"/>
-      <w:r>
         <w:t xml:space="preserve"> osoba ili pronalazak posla. Profili </w:t>
       </w:r>
-      <w:proofErr w:type="spellStart"/>
-      <w:r>
-        <w:t>freelancer</w:t>
-      </w:r>
-      <w:proofErr w:type="spellEnd"/>
-      <w:r>
-        <w:t xml:space="preserve">-a slični su kao kod </w:t>
+      <w:r>
+        <w:t>slobodnjaka</w:t>
+      </w:r>
+      <w:r>
+        <w:t xml:space="preserve"> slični su kao kod </w:t>
       </w:r>
       <w:proofErr w:type="spellStart"/>
       <w:r>
@@ -154,11 +144,9 @@
       <w:r>
         <w:t xml:space="preserve"> je u osnovi sličan prijašnjim aplikacijama no uglavnom se razlikuje od njih po tome što u ovoj aplikaciji </w:t>
       </w:r>
-      <w:proofErr w:type="spellStart"/>
-      <w:r>
-        <w:t>freelanceri</w:t>
-      </w:r>
-      <w:proofErr w:type="spellEnd"/>
+      <w:r>
+        <w:t>slobodnjaci</w:t>
+      </w:r>
       <w:r>
         <w:t xml:space="preserve"> umjesto samo svog portfelja nude i definirane usluge po nekoj fiksnoj cijeni. To olakšava klijentima brzo angažiranje stručnjaka uz minimalnu potreba definiranja dodatnih detalja posla.</w:t>
       </w:r>
@@ -194,11 +182,9 @@
       <w:r>
         <w:t xml:space="preserve"> platforma koja povezuje klijente s najboljim </w:t>
       </w:r>
-      <w:proofErr w:type="spellStart"/>
-      <w:r>
-        <w:t>freelancerima</w:t>
-      </w:r>
-      <w:proofErr w:type="spellEnd"/>
+      <w:r>
+        <w:t>slobodnjacima</w:t>
+      </w:r>
       <w:r>
         <w:t xml:space="preserve"> iz IT industrije. Ima strogi selekcijski proces i fokusira se na kvalitetu.</w:t>
       </w:r>

</xml_diff>